<commit_message>
The assignment is submitted
</commit_message>
<xml_diff>
--- a/Assignment1.docx
+++ b/Assignment1.docx
@@ -10618,7 +10618,51 @@
         <w:rPr>
           <w:color w:val="0E101A"/>
         </w:rPr>
-        <w:t>the domain ending and that is a .com ending which makes this site unaccrate. Anyone regarding their age , sexor knowledge can upload any information they wat on this site . since this is a social media site it's probably best not to trust the things that are being uploaded on the site the purpose of this site is to interact with people and for communication. even tho information is uploaded by the minute that still doesn't mean the information is reliable </w:t>
+        <w:t>the domain ending and that is a .com ending which makes this site un</w:t>
+      </w:r>
+      <w:bookmarkStart w:id="29" w:name="_GoBack"/>
+      <w:bookmarkEnd w:id="29"/>
+      <w:r>
+        <w:rPr>
+          <w:rFonts w:hint="default"/>
+          <w:color w:val="0E101A"/>
+          <w:lang w:val="en-US"/>
+        </w:rPr>
+        <w:t xml:space="preserve">reliable </w:t>
+      </w:r>
+      <w:r>
+        <w:rPr>
+          <w:color w:val="0E101A"/>
+        </w:rPr>
+        <w:t>. Anyone regarding their age , sex</w:t>
+      </w:r>
+      <w:r>
+        <w:rPr>
+          <w:rFonts w:hint="default"/>
+          <w:color w:val="0E101A"/>
+          <w:lang w:val="en-US"/>
+        </w:rPr>
+        <w:t xml:space="preserve"> </w:t>
+      </w:r>
+      <w:r>
+        <w:rPr>
+          <w:color w:val="0E101A"/>
+        </w:rPr>
+        <w:t>or knowledge can upload any information they w</w:t>
+      </w:r>
+      <w:r>
+        <w:rPr>
+          <w:rFonts w:hint="default"/>
+          <w:color w:val="0E101A"/>
+          <w:lang w:val="en-US"/>
+        </w:rPr>
+        <w:t>h</w:t>
+      </w:r>
+      <w:r>
+        <w:rPr>
+          <w:color w:val="0E101A"/>
+        </w:rPr>
+        <w:t>at on this site . since this is a social media site it's probably best not to trust the things that are being uploaded on the site the purpose of this site is to interact with people and for communication. even tho information is uploaded by the minute that still doesn't mean the information is reliable </w:t>
       </w:r>
     </w:p>
     <w:p>
@@ -11488,8 +11532,6 @@
         </w:rPr>
         <w:t>aelieve.com</w:t>
       </w:r>
-      <w:bookmarkStart w:id="29" w:name="_GoBack"/>
-      <w:bookmarkEnd w:id="29"/>
     </w:p>
     <w:p>
       <w:pPr>

</xml_diff>